<commit_message>
Formating + Finished Document
</commit_message>
<xml_diff>
--- a/Responsive Calculator Documentation.docx
+++ b/Responsive Calculator Documentation.docx
@@ -10,7 +10,6 @@
           <w:sz w:val="32"/>
           <w:szCs w:val="32"/>
           <w:u w:val="single"/>
-          <w:lang w:val="en-US"/>
         </w:rPr>
       </w:pPr>
       <w:r>
@@ -21,22 +20,40 @@
           <w:u w:val="single"/>
           <w:lang w:val="en-US"/>
         </w:rPr>
-        <w:t>Responsive Calculator</w:t>
-      </w:r>
-    </w:p>
-    <w:p>
-      <w:pPr>
+        <w:t>Responsive</w:t>
+      </w:r>
+      <w:r>
         <w:rPr>
           <w:b/>
           <w:sz w:val="32"/>
           <w:szCs w:val="32"/>
           <w:u w:val="single"/>
-          <w:lang w:val="en-US"/>
-        </w:rPr>
-      </w:pPr>
+        </w:rPr>
+        <w:t xml:space="preserve"> </w:t>
+      </w:r>
+      <w:r>
+        <w:rPr>
+          <w:b/>
+          <w:sz w:val="32"/>
+          <w:szCs w:val="32"/>
+          <w:u w:val="single"/>
+          <w:lang w:val="en-US"/>
+        </w:rPr>
+        <w:t>Calculator</w:t>
+      </w:r>
     </w:p>
     <w:p>
       <w:pPr>
+        <w:rPr>
+          <w:b/>
+          <w:sz w:val="32"/>
+          <w:szCs w:val="32"/>
+          <w:u w:val="single"/>
+        </w:rPr>
+      </w:pPr>
+    </w:p>
+    <w:p>
+      <w:pPr>
         <w:ind w:firstLine="720"/>
         <w:rPr>
           <w:sz w:val="24"/>
@@ -69,7 +86,148 @@
           <w:sz w:val="24"/>
           <w:szCs w:val="24"/>
         </w:rPr>
-        <w:t xml:space="preserve"> Η διαρρύθμιση αποτελείται από 3 σκηνές </w:t>
+        <w:t xml:space="preserve"> Η διαρρύθμιση αποτελείται από 3 σκηνές (</w:t>
+      </w:r>
+      <w:r>
+        <w:rPr>
+          <w:sz w:val="24"/>
+          <w:szCs w:val="24"/>
+          <w:lang w:val="en-US"/>
+        </w:rPr>
+        <w:t>javafx</w:t>
+      </w:r>
+      <w:r>
+        <w:rPr>
+          <w:sz w:val="24"/>
+          <w:szCs w:val="24"/>
+        </w:rPr>
+        <w:t>.</w:t>
+      </w:r>
+      <w:r>
+        <w:rPr>
+          <w:sz w:val="24"/>
+          <w:szCs w:val="24"/>
+          <w:lang w:val="en-US"/>
+        </w:rPr>
+        <w:t>scene</w:t>
+      </w:r>
+      <w:r>
+        <w:rPr>
+          <w:sz w:val="24"/>
+          <w:szCs w:val="24"/>
+        </w:rPr>
+        <w:t>.</w:t>
+      </w:r>
+      <w:r>
+        <w:rPr>
+          <w:sz w:val="24"/>
+          <w:szCs w:val="24"/>
+          <w:lang w:val="en-US"/>
+        </w:rPr>
+        <w:t>Scene</w:t>
+      </w:r>
+      <w:r>
+        <w:rPr>
+          <w:sz w:val="24"/>
+          <w:szCs w:val="24"/>
+        </w:rPr>
+        <w:t>)</w:t>
+      </w:r>
+      <w:r>
+        <w:rPr>
+          <w:sz w:val="24"/>
+          <w:szCs w:val="24"/>
+        </w:rPr>
+        <w:t xml:space="preserve"> τη μικρού πλάτους, μεσαίου πλάτους και μεγάλου πλάτος. Οι σκηνές αποτελούνται από 4 βασικά στοιχεία ένα </w:t>
+      </w:r>
+      <w:r>
+        <w:rPr>
+          <w:sz w:val="24"/>
+          <w:szCs w:val="24"/>
+          <w:lang w:val="en-US"/>
+        </w:rPr>
+        <w:t>AnchorPane</w:t>
+      </w:r>
+      <w:r>
+        <w:rPr>
+          <w:sz w:val="24"/>
+          <w:szCs w:val="24"/>
+        </w:rPr>
+        <w:t xml:space="preserve"> (</w:t>
+      </w:r>
+      <w:r>
+        <w:rPr>
+          <w:sz w:val="24"/>
+          <w:szCs w:val="24"/>
+          <w:lang w:val="en-US"/>
+        </w:rPr>
+        <w:t>javafx</w:t>
+      </w:r>
+      <w:r>
+        <w:rPr>
+          <w:sz w:val="24"/>
+          <w:szCs w:val="24"/>
+        </w:rPr>
+        <w:t>.</w:t>
+      </w:r>
+      <w:r>
+        <w:rPr>
+          <w:sz w:val="24"/>
+          <w:szCs w:val="24"/>
+          <w:lang w:val="en-US"/>
+        </w:rPr>
+        <w:t>scene</w:t>
+      </w:r>
+      <w:r>
+        <w:rPr>
+          <w:sz w:val="24"/>
+          <w:szCs w:val="24"/>
+        </w:rPr>
+        <w:t>.</w:t>
+      </w:r>
+      <w:r>
+        <w:rPr>
+          <w:sz w:val="24"/>
+          <w:szCs w:val="24"/>
+          <w:lang w:val="en-US"/>
+        </w:rPr>
+        <w:t>layout</w:t>
+      </w:r>
+      <w:r>
+        <w:rPr>
+          <w:sz w:val="24"/>
+          <w:szCs w:val="24"/>
+        </w:rPr>
+        <w:t>.</w:t>
+      </w:r>
+      <w:r>
+        <w:rPr>
+          <w:sz w:val="24"/>
+          <w:szCs w:val="24"/>
+          <w:lang w:val="en-US"/>
+        </w:rPr>
+        <w:t>AnchorPane</w:t>
+      </w:r>
+      <w:r>
+        <w:rPr>
+          <w:sz w:val="24"/>
+          <w:szCs w:val="24"/>
+        </w:rPr>
+        <w:t xml:space="preserve">) </w:t>
+      </w:r>
+      <w:r>
+        <w:rPr>
+          <w:sz w:val="24"/>
+          <w:szCs w:val="24"/>
+        </w:rPr>
+        <w:t>το οποίο είναι το ριζικό</w:t>
+      </w:r>
+      <w:r>
+        <w:rPr>
+          <w:sz w:val="24"/>
+          <w:szCs w:val="24"/>
+        </w:rPr>
+        <w:t xml:space="preserve"> </w:t>
       </w:r>
       <w:r>
         <w:rPr>
@@ -84,6 +242,65 @@
           <w:szCs w:val="24"/>
           <w:lang w:val="en-US"/>
         </w:rPr>
+        <w:t>root</w:t>
+      </w:r>
+      <w:r>
+        <w:rPr>
+          <w:sz w:val="24"/>
+          <w:szCs w:val="24"/>
+        </w:rPr>
+        <w:t>)</w:t>
+      </w:r>
+      <w:r>
+        <w:rPr>
+          <w:sz w:val="24"/>
+          <w:szCs w:val="24"/>
+        </w:rPr>
+        <w:t xml:space="preserve"> αντικείμενο του </w:t>
+      </w:r>
+      <w:r>
+        <w:rPr>
+          <w:sz w:val="24"/>
+          <w:szCs w:val="24"/>
+          <w:lang w:val="en-US"/>
+        </w:rPr>
+        <w:t>layout</w:t>
+      </w:r>
+      <w:r>
+        <w:rPr>
+          <w:sz w:val="24"/>
+          <w:szCs w:val="24"/>
+        </w:rPr>
+        <w:t xml:space="preserve">, </w:t>
+      </w:r>
+      <w:r>
+        <w:rPr>
+          <w:sz w:val="24"/>
+          <w:szCs w:val="24"/>
+        </w:rPr>
+        <w:t xml:space="preserve">ένα </w:t>
+      </w:r>
+      <w:r>
+        <w:rPr>
+          <w:sz w:val="24"/>
+          <w:szCs w:val="24"/>
+          <w:lang w:val="en-US"/>
+        </w:rPr>
+        <w:t>GridPane</w:t>
+      </w:r>
+      <w:r>
+        <w:rPr>
+          <w:sz w:val="24"/>
+          <w:szCs w:val="24"/>
+        </w:rPr>
+        <w:t xml:space="preserve"> (</w:t>
+      </w:r>
+      <w:r>
+        <w:rPr>
+          <w:sz w:val="24"/>
+          <w:szCs w:val="24"/>
+          <w:lang w:val="en-US"/>
+        </w:rPr>
         <w:t>javafx</w:t>
       </w:r>
       <w:r>
@@ -114,44 +331,7 @@
           <w:szCs w:val="24"/>
           <w:lang w:val="en-US"/>
         </w:rPr>
-        <w:t>Scene</w:t>
-      </w:r>
-      <w:r>
-        <w:rPr>
-          <w:sz w:val="24"/>
-          <w:szCs w:val="24"/>
-        </w:rPr>
-        <w:t>)</w:t>
-      </w:r>
-      <w:r>
-        <w:rPr>
-          <w:sz w:val="24"/>
-          <w:szCs w:val="24"/>
-        </w:rPr>
-        <w:t xml:space="preserve"> τη μικρού πλάτους, μεσαίου πλάτους και μεγάλου πλάτος. Οι σκηνές αποτελούνται από 4 βασικά στοιχεία ένα </w:t>
-      </w:r>
-      <w:r>
-        <w:rPr>
-          <w:sz w:val="24"/>
-          <w:szCs w:val="24"/>
-          <w:lang w:val="en-US"/>
-        </w:rPr>
-        <w:t>AnchorPane</w:t>
-      </w:r>
-      <w:r>
-        <w:rPr>
-          <w:sz w:val="24"/>
-          <w:szCs w:val="24"/>
-        </w:rPr>
-        <w:t xml:space="preserve"> (</w:t>
-      </w:r>
-      <w:r>
-        <w:rPr>
-          <w:sz w:val="24"/>
-          <w:szCs w:val="24"/>
-          <w:lang w:val="en-US"/>
-        </w:rPr>
-        <w:t>javafx</w:t>
+        <w:t>layout</w:t>
       </w:r>
       <w:r>
         <w:rPr>
@@ -166,116 +346,6 @@
           <w:szCs w:val="24"/>
           <w:lang w:val="en-US"/>
         </w:rPr>
-        <w:t>scene</w:t>
-      </w:r>
-      <w:r>
-        <w:rPr>
-          <w:sz w:val="24"/>
-          <w:szCs w:val="24"/>
-        </w:rPr>
-        <w:t>.</w:t>
-      </w:r>
-      <w:r>
-        <w:rPr>
-          <w:sz w:val="24"/>
-          <w:szCs w:val="24"/>
-          <w:lang w:val="en-US"/>
-        </w:rPr>
-        <w:t>layout</w:t>
-      </w:r>
-      <w:r>
-        <w:rPr>
-          <w:sz w:val="24"/>
-          <w:szCs w:val="24"/>
-        </w:rPr>
-        <w:t>.</w:t>
-      </w:r>
-      <w:r>
-        <w:rPr>
-          <w:sz w:val="24"/>
-          <w:szCs w:val="24"/>
-          <w:lang w:val="en-US"/>
-        </w:rPr>
-        <w:t>AnchorPane</w:t>
-      </w:r>
-      <w:r>
-        <w:rPr>
-          <w:sz w:val="24"/>
-          <w:szCs w:val="24"/>
-        </w:rPr>
-        <w:t xml:space="preserve">) </w:t>
-      </w:r>
-      <w:r>
-        <w:rPr>
-          <w:sz w:val="24"/>
-          <w:szCs w:val="24"/>
-        </w:rPr>
-        <w:t>το οποίο είναι το ριζικό</w:t>
-      </w:r>
-      <w:r>
-        <w:rPr>
-          <w:sz w:val="24"/>
-          <w:szCs w:val="24"/>
-        </w:rPr>
-        <w:t xml:space="preserve"> </w:t>
-      </w:r>
-      <w:r>
-        <w:rPr>
-          <w:sz w:val="24"/>
-          <w:szCs w:val="24"/>
-        </w:rPr>
-        <w:t>(</w:t>
-      </w:r>
-      <w:r>
-        <w:rPr>
-          <w:sz w:val="24"/>
-          <w:szCs w:val="24"/>
-          <w:lang w:val="en-US"/>
-        </w:rPr>
-        <w:t>root</w:t>
-      </w:r>
-      <w:r>
-        <w:rPr>
-          <w:sz w:val="24"/>
-          <w:szCs w:val="24"/>
-        </w:rPr>
-        <w:t>)</w:t>
-      </w:r>
-      <w:r>
-        <w:rPr>
-          <w:sz w:val="24"/>
-          <w:szCs w:val="24"/>
-        </w:rPr>
-        <w:t xml:space="preserve"> αντικείμενο του </w:t>
-      </w:r>
-      <w:r>
-        <w:rPr>
-          <w:sz w:val="24"/>
-          <w:szCs w:val="24"/>
-          <w:lang w:val="en-US"/>
-        </w:rPr>
-        <w:t>layout</w:t>
-      </w:r>
-      <w:r>
-        <w:rPr>
-          <w:sz w:val="24"/>
-          <w:szCs w:val="24"/>
-        </w:rPr>
-        <w:t xml:space="preserve">, </w:t>
-      </w:r>
-      <w:r>
-        <w:rPr>
-          <w:sz w:val="24"/>
-          <w:szCs w:val="24"/>
-        </w:rPr>
-        <w:t xml:space="preserve">ένα </w:t>
-      </w:r>
-      <w:r>
-        <w:rPr>
-          <w:sz w:val="24"/>
-          <w:szCs w:val="24"/>
-          <w:lang w:val="en-US"/>
-        </w:rPr>
         <w:t>GridPane</w:t>
       </w:r>
       <w:r>
@@ -283,90 +353,14 @@
           <w:sz w:val="24"/>
           <w:szCs w:val="24"/>
         </w:rPr>
-        <w:t xml:space="preserve"> (</w:t>
-      </w:r>
-      <w:r>
-        <w:rPr>
-          <w:sz w:val="24"/>
-          <w:szCs w:val="24"/>
-          <w:lang w:val="en-US"/>
-        </w:rPr>
-        <w:t>javafx</w:t>
-      </w:r>
-      <w:r>
-        <w:rPr>
-          <w:sz w:val="24"/>
-          <w:szCs w:val="24"/>
-        </w:rPr>
-        <w:t>.</w:t>
-      </w:r>
-      <w:r>
-        <w:rPr>
-          <w:sz w:val="24"/>
-          <w:szCs w:val="24"/>
-          <w:lang w:val="en-US"/>
-        </w:rPr>
-        <w:t>scene</w:t>
-      </w:r>
-      <w:r>
-        <w:rPr>
-          <w:sz w:val="24"/>
-          <w:szCs w:val="24"/>
-        </w:rPr>
-        <w:t>.</w:t>
-      </w:r>
-      <w:r>
-        <w:rPr>
-          <w:sz w:val="24"/>
-          <w:szCs w:val="24"/>
-          <w:lang w:val="en-US"/>
-        </w:rPr>
-        <w:t>layout</w:t>
-      </w:r>
-      <w:r>
-        <w:rPr>
-          <w:sz w:val="24"/>
-          <w:szCs w:val="24"/>
-        </w:rPr>
-        <w:t>.</w:t>
-      </w:r>
-      <w:r>
-        <w:rPr>
-          <w:sz w:val="24"/>
-          <w:szCs w:val="24"/>
-          <w:lang w:val="en-US"/>
-        </w:rPr>
-        <w:t>GridPane</w:t>
-      </w:r>
-      <w:r>
-        <w:rPr>
-          <w:sz w:val="24"/>
-          <w:szCs w:val="24"/>
-        </w:rPr>
-        <w:t xml:space="preserve"> </w:t>
-      </w:r>
-      <w:r>
-        <w:rPr>
-          <w:sz w:val="24"/>
-          <w:szCs w:val="24"/>
-        </w:rPr>
-        <w:t xml:space="preserve">θα αναλυθεί παρακάτω) σε αυτό είναι </w:t>
-      </w:r>
-      <w:proofErr w:type="spellStart"/>
-      <w:r>
-        <w:rPr>
-          <w:sz w:val="24"/>
-          <w:szCs w:val="24"/>
-        </w:rPr>
-        <w:t>εμφωλευμένα</w:t>
-      </w:r>
-      <w:proofErr w:type="spellEnd"/>
-      <w:r>
-        <w:rPr>
-          <w:sz w:val="24"/>
-          <w:szCs w:val="24"/>
-        </w:rPr>
-        <w:t xml:space="preserve"> όλα τα λειτουργικά στοιχεία της εφαρμογής, ένα </w:t>
+        <w:t xml:space="preserve"> </w:t>
+      </w:r>
+      <w:r>
+        <w:rPr>
+          <w:sz w:val="24"/>
+          <w:szCs w:val="24"/>
+        </w:rPr>
+        <w:t xml:space="preserve">θα αναλυθεί παρακάτω) σε αυτό είναι εμφωλευμένα όλα τα λειτουργικά στοιχεία της εφαρμογής, ένα </w:t>
       </w:r>
       <w:r>
         <w:rPr>
@@ -1682,7 +1676,6 @@
         <w:rPr>
           <w:sz w:val="24"/>
           <w:szCs w:val="24"/>
-          <w:lang w:val="en-US"/>
         </w:rPr>
       </w:pPr>
       <w:r>
@@ -1713,17 +1706,1064 @@
           <w:szCs w:val="24"/>
         </w:rPr>
         <w:t>της. Το ελάχιστο πλάτος της οθόνης της είναι</w:t>
+      </w:r>
+      <w:r>
+        <w:rPr>
+          <w:sz w:val="24"/>
+          <w:szCs w:val="24"/>
+        </w:rPr>
+        <w:t xml:space="preserve"> 124 </w:t>
+      </w:r>
+      <w:r>
+        <w:rPr>
+          <w:sz w:val="24"/>
+          <w:szCs w:val="24"/>
+        </w:rPr>
+        <w:t>πίξελ και ύψος 30 πίξελ. Τα κουμπιά έχουν ελάχιστο πλάτος και ύψος 32 πίξελ.</w:t>
+      </w:r>
+    </w:p>
+    <w:p>
+      <w:pPr>
+        <w:pStyle w:val="ListParagraph"/>
+        <w:ind w:left="284" w:firstLine="425"/>
+        <w:rPr>
+          <w:sz w:val="24"/>
+          <w:szCs w:val="24"/>
+          <w:lang w:val="en-US"/>
+        </w:rPr>
+      </w:pPr>
+      <w:r>
+        <w:rPr>
+          <w:sz w:val="24"/>
+          <w:szCs w:val="24"/>
+        </w:rPr>
+        <w:t>Η σκηνή που ενεργοποιείται στο μεσαίο μέγεθος έχει μέγεθος γραμματοσειράς 14</w:t>
+      </w:r>
+      <w:r>
+        <w:rPr>
+          <w:sz w:val="24"/>
+          <w:szCs w:val="24"/>
+        </w:rPr>
+        <w:t xml:space="preserve"> </w:t>
+      </w:r>
+      <w:r>
+        <w:rPr>
+          <w:sz w:val="24"/>
+          <w:szCs w:val="24"/>
+        </w:rPr>
+        <w:t xml:space="preserve">πίξελ στα </w:t>
+      </w:r>
+      <w:r>
+        <w:rPr>
+          <w:sz w:val="24"/>
+          <w:szCs w:val="24"/>
+          <w:lang w:val="en-US"/>
+        </w:rPr>
+        <w:t>controls</w:t>
+      </w:r>
+      <w:r>
+        <w:rPr>
+          <w:sz w:val="24"/>
+          <w:szCs w:val="24"/>
+        </w:rPr>
+        <w:t>, εκτός του κουμπιού ενεργοποίησης και της οθόνης που έχουν 16 πίξελ</w:t>
+      </w:r>
+      <w:r>
+        <w:rPr>
+          <w:sz w:val="24"/>
+          <w:szCs w:val="24"/>
+        </w:rPr>
+        <w:t>. Τα κουμπιά έχουν ελάχιστο πλάτος και ύψος 43 πίξελ, το κουμπί ενεργοποίησης έχει ελάχιστο πλάτος</w:t>
+      </w:r>
+      <w:r>
+        <w:rPr>
+          <w:sz w:val="24"/>
+          <w:szCs w:val="24"/>
+        </w:rPr>
+        <w:t xml:space="preserve"> 86 </w:t>
+      </w:r>
+      <w:r>
+        <w:rPr>
+          <w:sz w:val="24"/>
+          <w:szCs w:val="24"/>
+        </w:rPr>
+        <w:t xml:space="preserve">πίξελ. Η οθόνη έχει ελάχιστο πλάτος </w:t>
+      </w:r>
+      <w:r>
+        <w:rPr>
+          <w:sz w:val="24"/>
+          <w:szCs w:val="24"/>
+          <w:lang w:val="en-US"/>
+        </w:rPr>
+        <w:t xml:space="preserve">178 px </w:t>
+      </w:r>
+      <w:r>
+        <w:rPr>
+          <w:sz w:val="24"/>
+          <w:szCs w:val="24"/>
+        </w:rPr>
+        <w:t>και ύψος</w:t>
+      </w:r>
+      <w:r>
+        <w:rPr>
+          <w:sz w:val="24"/>
+          <w:szCs w:val="24"/>
+          <w:lang w:val="en-US"/>
+        </w:rPr>
+        <w:t xml:space="preserve"> 43 px.</w:t>
+      </w:r>
+    </w:p>
+    <w:p>
+      <w:pPr>
+        <w:pStyle w:val="ListParagraph"/>
+        <w:ind w:left="284" w:firstLine="425"/>
+        <w:rPr>
+          <w:sz w:val="24"/>
+          <w:szCs w:val="24"/>
+          <w:lang w:val="en-US"/>
+        </w:rPr>
+      </w:pPr>
+      <w:r>
+        <w:rPr>
+          <w:sz w:val="24"/>
+          <w:szCs w:val="24"/>
+        </w:rPr>
+        <w:t xml:space="preserve">Η σκηνή που ενεργοποιείται στο μεγάλο μέγεθος έχει μέγεθος γραμματοσειράς για τα </w:t>
+      </w:r>
+      <w:r>
+        <w:rPr>
+          <w:sz w:val="24"/>
+          <w:szCs w:val="24"/>
+          <w:lang w:val="en-US"/>
+        </w:rPr>
+        <w:t>controls</w:t>
+      </w:r>
+      <w:r>
+        <w:rPr>
+          <w:sz w:val="24"/>
+          <w:szCs w:val="24"/>
+        </w:rPr>
+        <w:t xml:space="preserve"> </w:t>
+      </w:r>
+      <w:r>
+        <w:rPr>
+          <w:sz w:val="24"/>
+          <w:szCs w:val="24"/>
+        </w:rPr>
+        <w:t>της 16 πίξελ, εκτός του κουμπιού ενεργοποίησης που έχει μέγεθος γραμματοσειράς 18 πίξελ. Τα κουμπιά έχουν ελάχιστο πλάτος και μήκος 45 εικονοστοιχεία</w:t>
+      </w:r>
+      <w:r>
+        <w:rPr>
+          <w:sz w:val="24"/>
+          <w:szCs w:val="24"/>
+        </w:rPr>
+        <w:t xml:space="preserve">, </w:t>
+      </w:r>
+      <w:r>
+        <w:rPr>
+          <w:sz w:val="24"/>
+          <w:szCs w:val="24"/>
+        </w:rPr>
+        <w:t>εκτός από τα κουμπιά των εξτρά λειτουργιών της 5</w:t>
+      </w:r>
+      <w:r>
+        <w:rPr>
+          <w:sz w:val="24"/>
+          <w:szCs w:val="24"/>
+          <w:vertAlign w:val="superscript"/>
+        </w:rPr>
+        <w:t>ης</w:t>
+      </w:r>
+      <w:r>
+        <w:rPr>
+          <w:sz w:val="24"/>
+          <w:szCs w:val="24"/>
+        </w:rPr>
+        <w:t xml:space="preserve"> στήλης που έχουν ελάχιστο μήκος 65 πίξελ</w:t>
+      </w:r>
+      <w:r>
+        <w:rPr>
+          <w:sz w:val="24"/>
+          <w:szCs w:val="24"/>
+        </w:rPr>
+        <w:t xml:space="preserve"> </w:t>
+      </w:r>
+      <w:r>
+        <w:rPr>
+          <w:sz w:val="24"/>
+          <w:szCs w:val="24"/>
+        </w:rPr>
+        <w:t>και το κουμπί ενεργοποίησης</w:t>
+      </w:r>
+      <w:r>
+        <w:rPr>
+          <w:sz w:val="24"/>
+          <w:szCs w:val="24"/>
+        </w:rPr>
+        <w:t xml:space="preserve"> 92 </w:t>
+      </w:r>
+      <w:r>
+        <w:rPr>
+          <w:sz w:val="24"/>
+          <w:szCs w:val="24"/>
+          <w:lang w:val="en-US"/>
+        </w:rPr>
+        <w:t>px</w:t>
+      </w:r>
+      <w:r>
+        <w:rPr>
+          <w:sz w:val="24"/>
+          <w:szCs w:val="24"/>
+        </w:rPr>
+        <w:t xml:space="preserve">. </w:t>
+      </w:r>
+      <w:r>
+        <w:rPr>
+          <w:sz w:val="24"/>
+          <w:szCs w:val="24"/>
+        </w:rPr>
+        <w:t xml:space="preserve">Η οθόνη </w:t>
+      </w:r>
+      <w:r>
+        <w:rPr>
+          <w:sz w:val="24"/>
+          <w:szCs w:val="24"/>
+        </w:rPr>
+        <w:t xml:space="preserve">έχει ελάχιστο πλάτος </w:t>
+      </w:r>
+      <w:r>
+        <w:rPr>
+          <w:sz w:val="24"/>
+          <w:szCs w:val="24"/>
+          <w:lang w:val="en-US"/>
+        </w:rPr>
+        <w:t xml:space="preserve">253 px </w:t>
+      </w:r>
+      <w:r>
+        <w:rPr>
+          <w:sz w:val="24"/>
+          <w:szCs w:val="24"/>
+        </w:rPr>
+        <w:t xml:space="preserve">και ύψος </w:t>
+      </w:r>
+      <w:r>
+        <w:rPr>
+          <w:sz w:val="24"/>
+          <w:szCs w:val="24"/>
+          <w:lang w:val="en-US"/>
+        </w:rPr>
+        <w:t>45 px.</w:t>
+      </w:r>
+    </w:p>
+    <w:p>
+      <w:pPr>
+        <w:pStyle w:val="ListParagraph"/>
+        <w:numPr>
+          <w:ilvl w:val="0"/>
+          <w:numId w:val="4"/>
+        </w:numPr>
+        <w:ind w:left="284"/>
+        <w:rPr>
+          <w:sz w:val="24"/>
+          <w:szCs w:val="24"/>
+          <w:lang w:val="en-US"/>
+        </w:rPr>
+      </w:pPr>
+      <w:r>
+        <w:rPr>
+          <w:b/>
+          <w:sz w:val="24"/>
+          <w:szCs w:val="24"/>
+          <w:u w:val="single"/>
+        </w:rPr>
+        <w:t>Λειτουργικότητα</w:t>
+      </w:r>
+    </w:p>
+    <w:p>
+      <w:pPr>
+        <w:pStyle w:val="ListParagraph"/>
+        <w:ind w:left="284" w:firstLine="567"/>
+        <w:rPr>
+          <w:sz w:val="24"/>
+          <w:szCs w:val="24"/>
+        </w:rPr>
+      </w:pPr>
+      <w:r>
+        <w:rPr>
+          <w:sz w:val="24"/>
+          <w:szCs w:val="24"/>
+        </w:rPr>
+        <w:t xml:space="preserve">Η εφαρμογή υλοποιείται από τη κλάση </w:t>
+      </w:r>
+      <w:r>
+        <w:rPr>
+          <w:i/>
+          <w:sz w:val="24"/>
+          <w:szCs w:val="24"/>
+          <w:lang w:val="en-US"/>
+        </w:rPr>
+        <w:t>CalculatorResponsive</w:t>
+      </w:r>
+      <w:r>
+        <w:rPr>
+          <w:sz w:val="24"/>
+          <w:szCs w:val="24"/>
+        </w:rPr>
+        <w:t xml:space="preserve"> </w:t>
+      </w:r>
+      <w:r>
+        <w:rPr>
+          <w:sz w:val="24"/>
+          <w:szCs w:val="24"/>
+        </w:rPr>
+        <w:t xml:space="preserve">που κληρονομεί τη κλάση </w:t>
+      </w:r>
+      <w:r>
+        <w:rPr>
+          <w:i/>
+          <w:sz w:val="24"/>
+          <w:szCs w:val="24"/>
+          <w:lang w:val="en-US"/>
+        </w:rPr>
+        <w:t>Application</w:t>
+      </w:r>
+      <w:r>
+        <w:rPr>
+          <w:sz w:val="24"/>
+          <w:szCs w:val="24"/>
+        </w:rPr>
+        <w:t xml:space="preserve"> </w:t>
+      </w:r>
+      <w:r>
+        <w:rPr>
+          <w:sz w:val="24"/>
+          <w:szCs w:val="24"/>
+        </w:rPr>
+        <w:t xml:space="preserve">και υλοποιεί τη μέθοδο </w:t>
+      </w:r>
+      <w:r>
+        <w:rPr>
+          <w:i/>
+          <w:sz w:val="24"/>
+          <w:szCs w:val="24"/>
+          <w:lang w:val="en-US"/>
+        </w:rPr>
+        <w:t>start</w:t>
+      </w:r>
+      <w:r>
+        <w:rPr>
+          <w:i/>
+          <w:sz w:val="24"/>
+          <w:szCs w:val="24"/>
+        </w:rPr>
+        <w:t>()</w:t>
+      </w:r>
+      <w:r>
+        <w:rPr>
+          <w:sz w:val="24"/>
+          <w:szCs w:val="24"/>
+        </w:rPr>
+        <w:t xml:space="preserve">. </w:t>
+      </w:r>
+      <w:r>
+        <w:rPr>
+          <w:sz w:val="24"/>
+          <w:szCs w:val="24"/>
+        </w:rPr>
+        <w:t xml:space="preserve">Σε αυτή δημιουργούνται τα τρία αντικείμενα της κλάσης </w:t>
+      </w:r>
+      <w:r>
+        <w:rPr>
+          <w:i/>
+          <w:sz w:val="24"/>
+          <w:szCs w:val="24"/>
+          <w:lang w:val="en-US"/>
+        </w:rPr>
+        <w:t>Scene</w:t>
+      </w:r>
+      <w:r>
+        <w:rPr>
+          <w:sz w:val="24"/>
+          <w:szCs w:val="24"/>
+        </w:rPr>
+        <w:t xml:space="preserve"> </w:t>
+      </w:r>
+      <w:r>
+        <w:rPr>
+          <w:sz w:val="24"/>
+          <w:szCs w:val="24"/>
+        </w:rPr>
+        <w:t xml:space="preserve">φορτώνοντας σε αυτά τα </w:t>
+      </w:r>
+      <w:r>
+        <w:rPr>
+          <w:sz w:val="24"/>
+          <w:szCs w:val="24"/>
+          <w:lang w:val="en-US"/>
+        </w:rPr>
+        <w:t>fxml</w:t>
+      </w:r>
+      <w:r>
+        <w:rPr>
+          <w:sz w:val="24"/>
+          <w:szCs w:val="24"/>
+        </w:rPr>
+        <w:t xml:space="preserve"> </w:t>
+      </w:r>
+      <w:r>
+        <w:rPr>
+          <w:sz w:val="24"/>
+          <w:szCs w:val="24"/>
+        </w:rPr>
+        <w:t>αρχεία των 3</w:t>
+      </w:r>
+      <w:r>
+        <w:rPr>
+          <w:sz w:val="24"/>
+          <w:szCs w:val="24"/>
+          <w:vertAlign w:val="superscript"/>
+        </w:rPr>
+        <w:t>ων</w:t>
+      </w:r>
+      <w:r>
+        <w:rPr>
+          <w:sz w:val="24"/>
+          <w:szCs w:val="24"/>
+        </w:rPr>
+        <w:t xml:space="preserve"> σκηνών. Προστίθενται στο αντικείμενο </w:t>
+      </w:r>
+      <w:r>
+        <w:rPr>
+          <w:i/>
+          <w:sz w:val="24"/>
+          <w:szCs w:val="24"/>
+          <w:lang w:val="en-US"/>
+        </w:rPr>
+        <w:t>stage</w:t>
+      </w:r>
+      <w:r>
+        <w:rPr>
+          <w:sz w:val="24"/>
+          <w:szCs w:val="24"/>
+        </w:rPr>
+        <w:t xml:space="preserve"> </w:t>
+      </w:r>
+      <w:r>
+        <w:rPr>
+          <w:sz w:val="24"/>
+          <w:szCs w:val="24"/>
+        </w:rPr>
+        <w:t>(</w:t>
+      </w:r>
+      <w:r>
+        <w:rPr>
+          <w:sz w:val="24"/>
+          <w:szCs w:val="24"/>
+        </w:rPr>
+        <w:t xml:space="preserve">της κλάσης </w:t>
+      </w:r>
+      <w:r>
+        <w:rPr>
+          <w:i/>
+          <w:sz w:val="24"/>
+          <w:szCs w:val="24"/>
+          <w:lang w:val="en-US"/>
+        </w:rPr>
+        <w:t>Stage</w:t>
+      </w:r>
+      <w:r>
+        <w:rPr>
+          <w:sz w:val="24"/>
+          <w:szCs w:val="24"/>
+        </w:rPr>
+        <w:t xml:space="preserve">) </w:t>
+      </w:r>
+      <w:r>
+        <w:rPr>
+          <w:sz w:val="24"/>
+          <w:szCs w:val="24"/>
+        </w:rPr>
+        <w:t xml:space="preserve">δύο ακροατές ένας για την ιδιότητα πλάτους του αντικειμένου </w:t>
+      </w:r>
+      <w:r>
+        <w:rPr>
+          <w:i/>
+          <w:sz w:val="24"/>
+          <w:szCs w:val="24"/>
+          <w:lang w:val="en-US"/>
+        </w:rPr>
+        <w:t>stage</w:t>
+      </w:r>
+      <w:r>
+        <w:rPr>
+          <w:sz w:val="24"/>
+          <w:szCs w:val="24"/>
+        </w:rPr>
+        <w:t xml:space="preserve"> και έναν για την ιδιότητα σκηνής. Οι δύο ακροατές υλοποιούν τη κλάση </w:t>
+      </w:r>
+      <w:r>
+        <w:rPr>
+          <w:i/>
+          <w:sz w:val="24"/>
+          <w:szCs w:val="24"/>
+          <w:lang w:val="en-US"/>
+        </w:rPr>
+        <w:t>javafx</w:t>
+      </w:r>
+      <w:r>
+        <w:rPr>
+          <w:i/>
+          <w:sz w:val="24"/>
+          <w:szCs w:val="24"/>
+        </w:rPr>
+        <w:t>.</w:t>
+      </w:r>
+      <w:r>
+        <w:rPr>
+          <w:i/>
+          <w:sz w:val="24"/>
+          <w:szCs w:val="24"/>
+          <w:lang w:val="en-US"/>
+        </w:rPr>
+        <w:t>bean</w:t>
+      </w:r>
+      <w:r>
+        <w:rPr>
+          <w:i/>
+          <w:sz w:val="24"/>
+          <w:szCs w:val="24"/>
+        </w:rPr>
+        <w:t>.</w:t>
+      </w:r>
+      <w:r>
+        <w:rPr>
+          <w:i/>
+          <w:sz w:val="24"/>
+          <w:szCs w:val="24"/>
+          <w:lang w:val="en-US"/>
+        </w:rPr>
+        <w:t>value</w:t>
+      </w:r>
+      <w:r>
+        <w:rPr>
+          <w:i/>
+          <w:sz w:val="24"/>
+          <w:szCs w:val="24"/>
+        </w:rPr>
+        <w:t>.</w:t>
+      </w:r>
+      <w:r>
+        <w:rPr>
+          <w:sz w:val="24"/>
+          <w:szCs w:val="24"/>
+          <w:lang w:val="en-US"/>
+        </w:rPr>
+        <w:t>ChangeListener</w:t>
+      </w:r>
+      <w:r>
+        <w:rPr>
+          <w:sz w:val="24"/>
+          <w:szCs w:val="24"/>
+        </w:rPr>
+        <w:t xml:space="preserve"> </w:t>
+      </w:r>
+      <w:r>
+        <w:rPr>
+          <w:sz w:val="24"/>
+          <w:szCs w:val="24"/>
+        </w:rPr>
+        <w:t xml:space="preserve">και τη μέθοδο αυτής </w:t>
+      </w:r>
+      <w:r>
+        <w:rPr>
+          <w:i/>
+          <w:sz w:val="24"/>
+          <w:szCs w:val="24"/>
+          <w:lang w:val="en-US"/>
+        </w:rPr>
+        <w:t>changed</w:t>
+      </w:r>
+      <w:r>
+        <w:rPr>
+          <w:i/>
+          <w:sz w:val="24"/>
+          <w:szCs w:val="24"/>
+        </w:rPr>
+        <w:t>()</w:t>
+      </w:r>
+      <w:r>
+        <w:rPr>
+          <w:sz w:val="24"/>
+          <w:szCs w:val="24"/>
+        </w:rPr>
+        <w:t xml:space="preserve">. </w:t>
+      </w:r>
+      <w:r>
+        <w:rPr>
+          <w:sz w:val="24"/>
+          <w:szCs w:val="24"/>
+        </w:rPr>
+        <w:t xml:space="preserve">Ο πρώτος παρακολουθεί </w:t>
+      </w:r>
+      <w:r>
+        <w:rPr>
+          <w:sz w:val="24"/>
+          <w:szCs w:val="24"/>
+        </w:rPr>
+        <w:t>το πλάτος της οθόνης και αλλάζει ανάλογα τις σκηνές, με βάση</w:t>
+      </w:r>
+      <w:r>
+        <w:rPr>
+          <w:sz w:val="24"/>
+          <w:szCs w:val="24"/>
+        </w:rPr>
+        <w:t xml:space="preserve"> </w:t>
+      </w:r>
+      <w:r>
+        <w:rPr>
+          <w:sz w:val="24"/>
+          <w:szCs w:val="24"/>
+        </w:rPr>
+        <w:t xml:space="preserve">δύο σταθερές που είναι τα όρια ανάμεσα στη μεγάλη οθόνη και τη μεσαία και το όριο ανάμεσα στη μεσαία και τη μικρή οθόνη. Ο δεύτερος ακροατής παρακολουθεί τη σκηνή που είναι ενεργή τη συγκεκριμένη στιγμή όταν αυτή αλλάζει τότε ο ακροατής ενημερώνει την οθόνη της νέας σκηνής ώστε να δείχνει ότι έδειχνε και η προηγούμενη. Στη κλάση </w:t>
+      </w:r>
+      <w:r>
+        <w:rPr>
+          <w:i/>
+          <w:sz w:val="24"/>
+          <w:szCs w:val="24"/>
+          <w:lang w:val="en-US"/>
+        </w:rPr>
+        <w:t>CalculatorResponsive</w:t>
+      </w:r>
+      <w:r>
+        <w:rPr>
+          <w:sz w:val="24"/>
+          <w:szCs w:val="24"/>
+        </w:rPr>
+        <w:t xml:space="preserve"> </w:t>
+      </w:r>
+      <w:r>
+        <w:rPr>
+          <w:sz w:val="24"/>
+          <w:szCs w:val="24"/>
+        </w:rPr>
+        <w:t xml:space="preserve">έχει μία καθολική μεταβλητή </w:t>
+      </w:r>
+      <w:r>
+        <w:rPr>
+          <w:i/>
+          <w:sz w:val="24"/>
+          <w:szCs w:val="24"/>
+          <w:lang w:val="en-US"/>
+        </w:rPr>
+        <w:t>CALCULATOR</w:t>
+      </w:r>
+      <w:r>
+        <w:rPr>
+          <w:sz w:val="24"/>
+          <w:szCs w:val="24"/>
+        </w:rPr>
+        <w:t xml:space="preserve"> </w:t>
+      </w:r>
+      <w:r>
+        <w:rPr>
+          <w:sz w:val="24"/>
+          <w:szCs w:val="24"/>
+        </w:rPr>
+        <w:t xml:space="preserve">της κλάσης </w:t>
+      </w:r>
+      <w:r>
+        <w:rPr>
+          <w:i/>
+          <w:sz w:val="24"/>
+          <w:szCs w:val="24"/>
+          <w:lang w:val="en-US"/>
+        </w:rPr>
+        <w:t>Calculator</w:t>
+      </w:r>
+      <w:r>
+        <w:rPr>
+          <w:sz w:val="24"/>
+          <w:szCs w:val="24"/>
+        </w:rPr>
+        <w:t xml:space="preserve"> που υλοποιεί την αριθμομηχανή. Αυτή η μεταβλητή είναι η καρδιά του προγράμματος στο θέμα των πράξεων και είναι δηλωμένη εδώ και ως καθολική ώστε να έχουν πρόσβαση και οι 3 σκηνές στο ίδιο αντικείμενο. </w:t>
+      </w:r>
+    </w:p>
+    <w:p>
+      <w:pPr>
+        <w:pStyle w:val="ListParagraph"/>
+        <w:ind w:left="284" w:firstLine="567"/>
+        <w:rPr>
+          <w:sz w:val="24"/>
+          <w:szCs w:val="24"/>
+        </w:rPr>
+      </w:pPr>
+      <w:r>
+        <w:rPr>
+          <w:sz w:val="24"/>
+          <w:szCs w:val="24"/>
+        </w:rPr>
+        <w:t>Οι 3 σκηνές της εφαρμογής ελέγχονται από τον ίδιο</w:t>
+      </w:r>
+      <w:r>
+        <w:rPr>
+          <w:sz w:val="24"/>
+          <w:szCs w:val="24"/>
+        </w:rPr>
+        <w:t xml:space="preserve"> </w:t>
+      </w:r>
+      <w:r>
+        <w:rPr>
+          <w:sz w:val="24"/>
+          <w:szCs w:val="24"/>
+          <w:lang w:val="en-US"/>
+        </w:rPr>
+        <w:t>Controller</w:t>
+      </w:r>
+      <w:r>
+        <w:rPr>
+          <w:sz w:val="24"/>
+          <w:szCs w:val="24"/>
+        </w:rPr>
+        <w:t xml:space="preserve"> </w:t>
+      </w:r>
+      <w:r>
+        <w:rPr>
+          <w:sz w:val="24"/>
+          <w:szCs w:val="24"/>
+        </w:rPr>
+        <w:t xml:space="preserve">αυτό είναι εφικτό γιατί η κάθε σκηνή υλοποιεί τις λειτουργίες που υλοποιούν οι σκηνές που ενεργοποιούνται σε μικρότερες οθόνες με κάποιες επιπλέον λειτουργίες. Έτσι για τις κοινές λειτουργίες χρησιμοποιούν τις ίδιες </w:t>
+      </w:r>
+      <w:r>
+        <w:rPr>
+          <w:i/>
+          <w:sz w:val="24"/>
+          <w:szCs w:val="24"/>
+          <w:lang w:val="en-US"/>
+        </w:rPr>
+        <w:t>callback</w:t>
+      </w:r>
+      <w:r>
+        <w:rPr>
+          <w:i/>
+          <w:sz w:val="24"/>
+          <w:szCs w:val="24"/>
+        </w:rPr>
+        <w:t xml:space="preserve"> </w:t>
+      </w:r>
+      <w:r>
+        <w:rPr>
+          <w:sz w:val="24"/>
+          <w:szCs w:val="24"/>
+        </w:rPr>
+        <w:t>μεθόδους χωρίς να χρειάζονται κάποια αλλαγή στη λειτουργία τους, ενώ οι μέθοδοι που αντιστοιχούν σε κάποια λειτουργία που δεν υλοποιείται σε κάποια σκηνή απλά δεν καλείται ποτέ.</w:t>
+      </w:r>
+      <w:r>
+        <w:rPr>
+          <w:sz w:val="24"/>
+          <w:szCs w:val="24"/>
+        </w:rPr>
+        <w:t xml:space="preserve"> Η κλάση που υλοποιείται ο ελεγκτής των σκηνών είναι η </w:t>
+      </w:r>
+      <w:r>
+        <w:rPr>
+          <w:sz w:val="24"/>
+          <w:szCs w:val="24"/>
+          <w:lang w:val="en-US"/>
+        </w:rPr>
+        <w:t>FXMLCalculatorController</w:t>
+      </w:r>
+      <w:r>
+        <w:rPr>
+          <w:sz w:val="24"/>
+          <w:szCs w:val="24"/>
+        </w:rPr>
+        <w:t>.</w:t>
+      </w:r>
+      <w:r>
+        <w:rPr>
+          <w:sz w:val="24"/>
+          <w:szCs w:val="24"/>
+        </w:rPr>
+        <w:t xml:space="preserve"> Αυτή με τη σειρά της καλεί τις κατάλληλες μεθόδους της καθολικής μεταβλητής </w:t>
+      </w:r>
+      <w:r>
+        <w:rPr>
+          <w:i/>
+          <w:sz w:val="24"/>
+          <w:szCs w:val="24"/>
+          <w:lang w:val="en-US"/>
+        </w:rPr>
+        <w:t>Calculator</w:t>
+      </w:r>
+      <w:r>
+        <w:rPr>
+          <w:i/>
+          <w:sz w:val="24"/>
+          <w:szCs w:val="24"/>
+        </w:rPr>
+        <w:t xml:space="preserve"> </w:t>
+      </w:r>
+      <w:r>
+        <w:rPr>
+          <w:i/>
+          <w:sz w:val="24"/>
+          <w:szCs w:val="24"/>
+          <w:lang w:val="en-US"/>
+        </w:rPr>
+        <w:t>CalculatorResponsive</w:t>
+      </w:r>
+      <w:r>
+        <w:rPr>
+          <w:i/>
+          <w:sz w:val="24"/>
+          <w:szCs w:val="24"/>
+        </w:rPr>
+        <w:t>.</w:t>
+      </w:r>
+      <w:r>
+        <w:rPr>
+          <w:i/>
+          <w:sz w:val="24"/>
+          <w:szCs w:val="24"/>
+          <w:lang w:val="en-US"/>
+        </w:rPr>
+        <w:t>CALCULATOR</w:t>
+      </w:r>
+      <w:r>
+        <w:rPr>
+          <w:i/>
+          <w:sz w:val="24"/>
+          <w:szCs w:val="24"/>
+        </w:rPr>
+        <w:t xml:space="preserve">. </w:t>
+      </w:r>
+      <w:r>
+        <w:rPr>
+          <w:sz w:val="24"/>
+          <w:szCs w:val="24"/>
+        </w:rPr>
+        <w:t xml:space="preserve">Η </w:t>
+      </w:r>
+      <w:r>
+        <w:rPr>
+          <w:sz w:val="24"/>
+          <w:szCs w:val="24"/>
+          <w:lang w:val="en-US"/>
+        </w:rPr>
+        <w:t>FXMLCalculatorController</w:t>
+      </w:r>
+      <w:r>
+        <w:rPr>
+          <w:sz w:val="24"/>
+          <w:szCs w:val="24"/>
+        </w:rPr>
+        <w:t xml:space="preserve"> </w:t>
+      </w:r>
+      <w:r>
+        <w:rPr>
+          <w:sz w:val="24"/>
+          <w:szCs w:val="24"/>
+        </w:rPr>
+        <w:t xml:space="preserve"> χρησιμοποιεί 3 αντικείμενα που αρχικοποιούνται με </w:t>
+      </w:r>
+      <w:r>
+        <w:rPr>
+          <w:sz w:val="24"/>
+          <w:szCs w:val="24"/>
+          <w:lang w:val="en-US"/>
+        </w:rPr>
+        <w:t>injection</w:t>
+      </w:r>
+      <w:r>
+        <w:rPr>
+          <w:sz w:val="24"/>
+          <w:szCs w:val="24"/>
+        </w:rPr>
+        <w:t xml:space="preserve"> </w:t>
+      </w:r>
+      <w:r>
+        <w:rPr>
+          <w:sz w:val="24"/>
+          <w:szCs w:val="24"/>
+        </w:rPr>
+        <w:t>μέσω του @</w:t>
+      </w:r>
+      <w:r>
+        <w:rPr>
+          <w:sz w:val="24"/>
+          <w:szCs w:val="24"/>
+          <w:lang w:val="en-US"/>
+        </w:rPr>
+        <w:t>FXML</w:t>
+      </w:r>
+      <w:r>
+        <w:rPr>
+          <w:sz w:val="24"/>
+          <w:szCs w:val="24"/>
+        </w:rPr>
+        <w:t xml:space="preserve"> </w:t>
+      </w:r>
+      <w:r>
+        <w:rPr>
+          <w:sz w:val="24"/>
+          <w:szCs w:val="24"/>
+          <w:lang w:val="en-US"/>
+        </w:rPr>
+        <w:t>annotation</w:t>
+      </w:r>
+      <w:r>
+        <w:rPr>
+          <w:sz w:val="24"/>
+          <w:szCs w:val="24"/>
+        </w:rPr>
+        <w:t xml:space="preserve"> </w:t>
+      </w:r>
+      <w:r>
+        <w:rPr>
+          <w:sz w:val="24"/>
+          <w:szCs w:val="24"/>
+          <w:lang w:val="en-US"/>
+        </w:rPr>
+        <w:t>tag</w:t>
+      </w:r>
+      <w:r>
+        <w:rPr>
+          <w:sz w:val="24"/>
+          <w:szCs w:val="24"/>
+        </w:rPr>
+        <w:t xml:space="preserve"> και χρησιμοποιούν σαν όνομα μεταβλητής το </w:t>
+      </w:r>
+      <w:r>
+        <w:rPr>
+          <w:sz w:val="24"/>
+          <w:szCs w:val="24"/>
+          <w:lang w:val="en-US"/>
+        </w:rPr>
+        <w:t>id</w:t>
+      </w:r>
+      <w:r>
+        <w:rPr>
+          <w:sz w:val="24"/>
+          <w:szCs w:val="24"/>
+        </w:rPr>
+        <w:t xml:space="preserve"> </w:t>
+      </w:r>
+      <w:r>
+        <w:rPr>
+          <w:sz w:val="24"/>
+          <w:szCs w:val="24"/>
+        </w:rPr>
+        <w:t xml:space="preserve">τους στο </w:t>
+      </w:r>
+      <w:r>
+        <w:rPr>
+          <w:sz w:val="24"/>
+          <w:szCs w:val="24"/>
+          <w:lang w:val="en-US"/>
+        </w:rPr>
+        <w:t>FXML</w:t>
+      </w:r>
+      <w:r>
+        <w:rPr>
+          <w:sz w:val="24"/>
+          <w:szCs w:val="24"/>
+        </w:rPr>
+        <w:t xml:space="preserve"> </w:t>
+      </w:r>
+      <w:r>
+        <w:rPr>
+          <w:sz w:val="24"/>
+          <w:szCs w:val="24"/>
+        </w:rPr>
+        <w:t xml:space="preserve">αρχείο. Τα τρία αυτά αντικείμενα είναι το </w:t>
+      </w:r>
+      <w:r>
+        <w:rPr>
+          <w:i/>
+          <w:sz w:val="24"/>
+          <w:szCs w:val="24"/>
+          <w:lang w:val="en-US"/>
+        </w:rPr>
+        <w:t>TextField</w:t>
+      </w:r>
+      <w:r>
+        <w:rPr>
+          <w:i/>
+          <w:sz w:val="24"/>
+          <w:szCs w:val="24"/>
+        </w:rPr>
+        <w:t xml:space="preserve"> </w:t>
+      </w:r>
+      <w:r>
+        <w:rPr>
+          <w:sz w:val="24"/>
+          <w:szCs w:val="24"/>
+        </w:rPr>
+        <w:t xml:space="preserve">που υλοποιεί την οθόνη,  το </w:t>
+      </w:r>
+      <w:r>
+        <w:rPr>
+          <w:i/>
+          <w:sz w:val="24"/>
+          <w:szCs w:val="24"/>
+          <w:lang w:val="en-US"/>
+        </w:rPr>
+        <w:t>GridPane</w:t>
+      </w:r>
+      <w:r>
+        <w:rPr>
+          <w:sz w:val="24"/>
+          <w:szCs w:val="24"/>
+        </w:rPr>
+        <w:t xml:space="preserve"> που έχει όλα τα </w:t>
+      </w:r>
+      <w:r>
+        <w:rPr>
+          <w:sz w:val="24"/>
+          <w:szCs w:val="24"/>
+          <w:lang w:val="en-US"/>
+        </w:rPr>
+        <w:t>controls</w:t>
+      </w:r>
+      <w:r>
+        <w:rPr>
+          <w:sz w:val="24"/>
+          <w:szCs w:val="24"/>
+        </w:rPr>
+        <w:t xml:space="preserve"> και ένα </w:t>
+      </w:r>
+      <w:r>
+        <w:rPr>
+          <w:sz w:val="24"/>
+          <w:szCs w:val="24"/>
+          <w:lang w:val="en-US"/>
+        </w:rPr>
+        <w:t>Button</w:t>
+      </w:r>
+      <w:r>
+        <w:rPr>
+          <w:sz w:val="24"/>
+          <w:szCs w:val="24"/>
+        </w:rPr>
+        <w:t xml:space="preserve"> που υλοποιεί το </w:t>
+      </w:r>
+      <w:r>
+        <w:rPr>
+          <w:sz w:val="24"/>
+          <w:szCs w:val="24"/>
+        </w:rPr>
+        <w:t>κουμπί ενεργοποίησης/απενεργοποίησης.</w:t>
+      </w:r>
+      <w:r>
+        <w:rPr>
+          <w:sz w:val="24"/>
+          <w:szCs w:val="24"/>
+        </w:rPr>
+        <w:t xml:space="preserve"> </w:t>
       </w:r>
       <w:bookmarkStart w:id="0" w:name="_GoBack"/>
       <w:bookmarkEnd w:id="0"/>
-    </w:p>
-    <w:p>
-      <w:pPr>
-        <w:rPr>
-          <w:sz w:val="24"/>
-          <w:szCs w:val="24"/>
-        </w:rPr>
-      </w:pPr>
       <w:r>
         <w:rPr>
           <w:sz w:val="24"/>
@@ -1833,7 +2873,7 @@
   <w:abstractNum w:abstractNumId="1" w15:restartNumberingAfterBreak="0">
     <w:nsid w:val="357F7FA1"/>
     <w:multiLevelType w:val="hybridMultilevel"/>
-    <w:tmpl w:val="A03A7AC2"/>
+    <w:tmpl w:val="EBAA9846"/>
     <w:lvl w:ilvl="0" w:tplc="CEAC1EB8">
       <w:start w:val="1"/>
       <w:numFmt w:val="decimal"/>
@@ -2088,6 +3128,95 @@
       <w:lvlJc w:val="right"/>
       <w:pPr>
         <w:ind w:left="6480" w:hanging="180"/>
+      </w:pPr>
+    </w:lvl>
+  </w:abstractNum>
+  <w:abstractNum w:abstractNumId="4" w15:restartNumberingAfterBreak="0">
+    <w:nsid w:val="65D601C1"/>
+    <w:multiLevelType w:val="hybridMultilevel"/>
+    <w:tmpl w:val="9E4C393C"/>
+    <w:lvl w:ilvl="0" w:tplc="06E259F8">
+      <w:start w:val="1"/>
+      <w:numFmt w:val="decimal"/>
+      <w:lvlText w:val="%1."/>
+      <w:lvlJc w:val="left"/>
+      <w:pPr>
+        <w:ind w:left="1429" w:hanging="360"/>
+      </w:pPr>
+      <w:rPr>
+        <w:b/>
+      </w:rPr>
+    </w:lvl>
+    <w:lvl w:ilvl="1" w:tplc="04080019" w:tentative="1">
+      <w:start w:val="1"/>
+      <w:numFmt w:val="lowerLetter"/>
+      <w:lvlText w:val="%2."/>
+      <w:lvlJc w:val="left"/>
+      <w:pPr>
+        <w:ind w:left="2149" w:hanging="360"/>
+      </w:pPr>
+    </w:lvl>
+    <w:lvl w:ilvl="2" w:tplc="0408001B" w:tentative="1">
+      <w:start w:val="1"/>
+      <w:numFmt w:val="lowerRoman"/>
+      <w:lvlText w:val="%3."/>
+      <w:lvlJc w:val="right"/>
+      <w:pPr>
+        <w:ind w:left="2869" w:hanging="180"/>
+      </w:pPr>
+    </w:lvl>
+    <w:lvl w:ilvl="3" w:tplc="0408000F" w:tentative="1">
+      <w:start w:val="1"/>
+      <w:numFmt w:val="decimal"/>
+      <w:lvlText w:val="%4."/>
+      <w:lvlJc w:val="left"/>
+      <w:pPr>
+        <w:ind w:left="3589" w:hanging="360"/>
+      </w:pPr>
+    </w:lvl>
+    <w:lvl w:ilvl="4" w:tplc="04080019" w:tentative="1">
+      <w:start w:val="1"/>
+      <w:numFmt w:val="lowerLetter"/>
+      <w:lvlText w:val="%5."/>
+      <w:lvlJc w:val="left"/>
+      <w:pPr>
+        <w:ind w:left="4309" w:hanging="360"/>
+      </w:pPr>
+    </w:lvl>
+    <w:lvl w:ilvl="5" w:tplc="0408001B" w:tentative="1">
+      <w:start w:val="1"/>
+      <w:numFmt w:val="lowerRoman"/>
+      <w:lvlText w:val="%6."/>
+      <w:lvlJc w:val="right"/>
+      <w:pPr>
+        <w:ind w:left="5029" w:hanging="180"/>
+      </w:pPr>
+    </w:lvl>
+    <w:lvl w:ilvl="6" w:tplc="0408000F" w:tentative="1">
+      <w:start w:val="1"/>
+      <w:numFmt w:val="decimal"/>
+      <w:lvlText w:val="%7."/>
+      <w:lvlJc w:val="left"/>
+      <w:pPr>
+        <w:ind w:left="5749" w:hanging="360"/>
+      </w:pPr>
+    </w:lvl>
+    <w:lvl w:ilvl="7" w:tplc="04080019" w:tentative="1">
+      <w:start w:val="1"/>
+      <w:numFmt w:val="lowerLetter"/>
+      <w:lvlText w:val="%8."/>
+      <w:lvlJc w:val="left"/>
+      <w:pPr>
+        <w:ind w:left="6469" w:hanging="360"/>
+      </w:pPr>
+    </w:lvl>
+    <w:lvl w:ilvl="8" w:tplc="0408001B" w:tentative="1">
+      <w:start w:val="1"/>
+      <w:numFmt w:val="lowerRoman"/>
+      <w:lvlText w:val="%9."/>
+      <w:lvlJc w:val="right"/>
+      <w:pPr>
+        <w:ind w:left="7189" w:hanging="180"/>
       </w:pPr>
     </w:lvl>
   </w:abstractNum>
@@ -2102,6 +3231,9 @@
   </w:num>
   <w:num w:numId="4">
     <w:abstractNumId w:val="1"/>
+  </w:num>
+  <w:num w:numId="5">
+    <w:abstractNumId w:val="4"/>
   </w:num>
 </w:numbering>
 </file>

</xml_diff>